<commit_message>
Finish midterm assignment completely.
</commit_message>
<xml_diff>
--- a/Assignments/test_submit/AssignmentOne_KyleGalway/AssignmentOne_KyleGalway/Kyle-991418738-A1.docx
+++ b/Assignments/test_submit/AssignmentOne_KyleGalway/AssignmentOne_KyleGalway/Kyle-991418738-A1.docx
@@ -64,7 +64,7 @@
           <w:sz w:val="24"/>
           <w:szCs w:val="24"/>
         </w:rPr>
-        <w:t>Assignment One</w:t>
+        <w:t>Midterm Assignment</w:t>
       </w:r>
     </w:p>
     <w:p>
@@ -250,7 +250,15 @@
           <w:sz w:val="24"/>
           <w:szCs w:val="24"/>
         </w:rPr>
-        <w:t>June 11</w:t>
+        <w:t xml:space="preserve">June </w:t>
+      </w:r>
+      <w:r>
+        <w:rPr>
+          <w:rFonts w:ascii="Times New Roman" w:hAnsi="Times New Roman" w:cs="Times New Roman"/>
+          <w:sz w:val="24"/>
+          <w:szCs w:val="24"/>
+        </w:rPr>
+        <w:t>23rd</w:t>
       </w:r>
       <w:r>
         <w:rPr>
@@ -605,6 +613,7 @@
           <w:rFonts w:ascii="Times New Roman" w:hAnsi="Times New Roman" w:cs="Times New Roman"/>
           <w:b/>
           <w:bCs/>
+          <w:noProof/>
           <w:sz w:val="24"/>
           <w:szCs w:val="24"/>
         </w:rPr>
@@ -680,6 +689,9 @@
         <w:jc w:val="center"/>
       </w:pPr>
       <w:r>
+        <w:rPr>
+          <w:noProof/>
+        </w:rPr>
         <w:drawing>
           <wp:inline distT="0" distB="0" distL="0" distR="0" wp14:anchorId="497080B4" wp14:editId="7C0664E9">
             <wp:extent cx="4220164" cy="1467055"/>
@@ -734,26 +746,17 @@
           <w:sz w:val="24"/>
           <w:szCs w:val="24"/>
         </w:rPr>
-        <w:t xml:space="preserve">Implementing </w:t>
-      </w:r>
-      <w:proofErr w:type="spellStart"/>
-      <w:r>
-        <w:rPr>
-          <w:rFonts w:ascii="Times New Roman" w:hAnsi="Times New Roman" w:cs="Times New Roman"/>
-          <w:b/>
-          <w:bCs/>
-          <w:sz w:val="24"/>
-          <w:szCs w:val="24"/>
-        </w:rPr>
-        <w:t>IComparable</w:t>
-      </w:r>
-      <w:proofErr w:type="spellEnd"/>
-    </w:p>
-    <w:p>
-      <w:pPr>
-        <w:jc w:val="center"/>
-      </w:pPr>
-      <w:r>
+        <w:t>Implementing IComparable</w:t>
+      </w:r>
+    </w:p>
+    <w:p>
+      <w:pPr>
+        <w:jc w:val="center"/>
+      </w:pPr>
+      <w:r>
+        <w:rPr>
+          <w:noProof/>
+        </w:rPr>
         <w:drawing>
           <wp:inline distT="0" distB="0" distL="0" distR="0" wp14:anchorId="445E1BB4" wp14:editId="2D6FBABC">
             <wp:extent cx="5943600" cy="2581275"/>
@@ -857,6 +860,9 @@
         <w:jc w:val="center"/>
       </w:pPr>
       <w:r>
+        <w:rPr>
+          <w:noProof/>
+        </w:rPr>
         <w:drawing>
           <wp:inline distT="0" distB="0" distL="0" distR="0" wp14:anchorId="4E1A789B" wp14:editId="6891AD58">
             <wp:extent cx="4477375" cy="4134427"/>

</xml_diff>